<commit_message>
chg: JFC D&G for D1
</commit_message>
<xml_diff>
--- a/ORDERS/JFC/WIP/OPAC JFC DIRECTION AND GUIDANCE D1.docx
+++ b/ORDERS/JFC/WIP/OPAC JFC DIRECTION AND GUIDANCE D1.docx
@@ -182,7 +182,7 @@
         <w:rPr>
           <w:lang w:val="en-US"/>
         </w:rPr>
-        <w:t xml:space="preserve"> guidance to the entire force for D</w:t>
+        <w:t>guidance to the entire force for D</w:t>
       </w:r>
       <w:r>
         <w:rPr>
@@ -222,7 +222,7 @@
             <w:rStyle w:val="Hyperkobling"/>
             <w:lang w:val="en-US"/>
           </w:rPr>
-          <w:t>https://github.com/132nd-vWing/OPAR-Brief/raw/master/COMBATFLITE/OPAR%20Friendly%20situation.cf</w:t>
+          <w:t>https://132nd-vwing.github.io/OPAC-Brief/SITUATION/Friendly%20Situation.cf</w:t>
         </w:r>
       </w:hyperlink>
       <w:r>
@@ -402,6 +402,14 @@
           <w:lang w:val="en-US"/>
         </w:rPr>
       </w:pPr>
+    </w:p>
+    <w:p>
+      <w:pPr>
+        <w:pStyle w:val="Ingenmellomrom"/>
+        <w:rPr>
+          <w:lang w:val="en-US"/>
+        </w:rPr>
+      </w:pPr>
       <w:r>
         <w:rPr>
           <w:noProof/>
@@ -409,9 +417,9 @@
         <w:lastRenderedPageBreak/>
         <w:drawing>
           <wp:inline distT="0" distB="0" distL="0" distR="0">
-            <wp:extent cx="5760720" cy="3776166"/>
-            <wp:effectExtent l="57150" t="19050" r="106680" b="71934"/>
-            <wp:docPr id="1" name="Bilde 2"/>
+            <wp:extent cx="5471504" cy="4457700"/>
+            <wp:effectExtent l="57150" t="19050" r="110146" b="76200"/>
+            <wp:docPr id="5" name="Bilde 2"/>
             <wp:cNvGraphicFramePr>
               <a:graphicFrameLocks xmlns:a="http://schemas.openxmlformats.org/drawingml/2006/main" noChangeAspect="1"/>
             </wp:cNvGraphicFramePr>
@@ -434,7 +442,7 @@
                   <pic:spPr bwMode="auto">
                     <a:xfrm>
                       <a:off x="0" y="0"/>
-                      <a:ext cx="5760720" cy="3776166"/>
+                      <a:ext cx="5471504" cy="4457700"/>
                     </a:xfrm>
                     <a:prstGeom prst="rect">
                       <a:avLst/>
@@ -501,7 +509,7 @@
     </w:p>
     <w:p>
       <w:pPr>
-        <w:pStyle w:val="Ingenmellomrom"/>
+        <w:pStyle w:val="Overskrift5"/>
         <w:rPr>
           <w:lang w:val="en-US"/>
         </w:rPr>
@@ -523,7 +531,7 @@
         <w:rPr>
           <w:lang w:val="en-US"/>
         </w:rPr>
-        <w:t xml:space="preserve"> Armor Division (Consisting of Abrahams and Challenger 2 tanks)</w:t>
+        <w:t xml:space="preserve"> Armor Division (Abrahams and Challenger 2 tanks)</w:t>
       </w:r>
     </w:p>
     <w:p>
@@ -539,26 +547,16 @@
         </w:rPr>
         <w:t>Currently in reserve located around Kittila</w:t>
       </w:r>
-    </w:p>
-    <w:p>
-      <w:pPr>
-        <w:pStyle w:val="Ingenmellomrom"/>
-        <w:rPr>
-          <w:lang w:val="en-US"/>
-        </w:rPr>
-      </w:pPr>
-    </w:p>
-    <w:p>
-      <w:pPr>
-        <w:pStyle w:val="Ingenmellomrom"/>
-        <w:rPr>
-          <w:lang w:val="en-US"/>
-        </w:rPr>
-      </w:pPr>
-    </w:p>
-    <w:p>
-      <w:pPr>
-        <w:pStyle w:val="Ingenmellomrom"/>
+      <w:r>
+        <w:rPr>
+          <w:lang w:val="en-US"/>
+        </w:rPr>
+        <w:t>.</w:t>
+      </w:r>
+    </w:p>
+    <w:p>
+      <w:pPr>
+        <w:pStyle w:val="Overskrift5"/>
         <w:rPr>
           <w:lang w:val="en-US"/>
         </w:rPr>
@@ -580,7 +578,19 @@
         <w:rPr>
           <w:lang w:val="en-US"/>
         </w:rPr>
-        <w:t xml:space="preserve"> Mechanized Division  (M2A2 Bradly, LAV-25 and Humwee’s)</w:t>
+        <w:t xml:space="preserve"> Mechanized Division  (M2A2 Bradl</w:t>
+      </w:r>
+      <w:r>
+        <w:rPr>
+          <w:lang w:val="en-US"/>
+        </w:rPr>
+        <w:t>e</w:t>
+      </w:r>
+      <w:r>
+        <w:rPr>
+          <w:lang w:val="en-US"/>
+        </w:rPr>
+        <w:t>y, LAV-25 and Humwee’s)</w:t>
       </w:r>
     </w:p>
     <w:p>
@@ -615,203 +625,28 @@
     </w:p>
     <w:p>
       <w:pPr>
-        <w:pStyle w:val="Ingenmellomrom"/>
-        <w:rPr>
-          <w:lang w:val="en-US"/>
-        </w:rPr>
-      </w:pPr>
-    </w:p>
-    <w:p>
-      <w:pPr>
-        <w:pStyle w:val="Ingenmellomrom"/>
-        <w:rPr>
-          <w:lang w:val="en-US"/>
-        </w:rPr>
-      </w:pPr>
-    </w:p>
-    <w:p>
-      <w:pPr>
-        <w:pStyle w:val="Ingenmellomrom"/>
-        <w:rPr>
-          <w:lang w:val="en-US"/>
-        </w:rPr>
-      </w:pPr>
-    </w:p>
-    <w:p>
-      <w:pPr>
-        <w:pStyle w:val="Ingenmellomrom"/>
-        <w:rPr>
-          <w:lang w:val="en-US"/>
-        </w:rPr>
-      </w:pPr>
-    </w:p>
-    <w:p>
-      <w:pPr>
-        <w:pStyle w:val="Ingenmellomrom"/>
-        <w:rPr>
-          <w:lang w:val="en-US"/>
-        </w:rPr>
-      </w:pPr>
-    </w:p>
-    <w:p>
-      <w:pPr>
-        <w:pStyle w:val="Ingenmellomrom"/>
-        <w:rPr>
-          <w:lang w:val="en-US"/>
-        </w:rPr>
-      </w:pPr>
-    </w:p>
-    <w:p>
-      <w:pPr>
-        <w:pStyle w:val="Ingenmellomrom"/>
-        <w:rPr>
-          <w:lang w:val="en-US"/>
-        </w:rPr>
-      </w:pPr>
-      <w:r>
-        <w:rPr>
-          <w:lang w:val="en-US"/>
-        </w:rPr>
-        <w:t>Local</w:t>
-      </w:r>
-      <w:r>
-        <w:rPr>
-          <w:lang w:val="en-US"/>
-        </w:rPr>
-        <w:t xml:space="preserve"> FLOT</w:t>
+        <w:pStyle w:val="Overskrift4"/>
+        <w:rPr>
+          <w:lang w:val="en-US"/>
+        </w:rPr>
+      </w:pPr>
+      <w:r>
+        <w:rPr>
+          <w:lang w:val="en-US"/>
+        </w:rPr>
+        <w:t xml:space="preserve">Finnish </w:t>
+      </w:r>
+      <w:r>
+        <w:rPr>
+          <w:lang w:val="en-US"/>
+        </w:rPr>
+        <w:t>local forces</w:t>
       </w:r>
       <w:r>
         <w:rPr>
           <w:lang w:val="en-US"/>
         </w:rPr>
         <w:t xml:space="preserve"> </w:t>
-      </w:r>
-      <w:r>
-        <w:rPr>
-          <w:lang w:val="en-US"/>
-        </w:rPr>
-        <w:t xml:space="preserve">in </w:t>
-      </w:r>
-      <w:r>
-        <w:rPr>
-          <w:lang w:val="en-US"/>
-        </w:rPr>
-        <w:t>Gazientep</w:t>
-      </w:r>
-      <w:r>
-        <w:rPr>
-          <w:lang w:val="en-US"/>
-        </w:rPr>
-        <w:t xml:space="preserve"> area</w:t>
-      </w:r>
-      <w:r>
-        <w:rPr>
-          <w:lang w:val="en-US"/>
-        </w:rPr>
-        <w:t>:</w:t>
-      </w:r>
-    </w:p>
-    <w:p>
-      <w:pPr>
-        <w:pStyle w:val="Ingenmellomrom"/>
-        <w:rPr>
-          <w:lang w:val="en-US"/>
-        </w:rPr>
-      </w:pPr>
-    </w:p>
-    <w:p>
-      <w:pPr>
-        <w:pStyle w:val="Ingenmellomrom"/>
-        <w:rPr>
-          <w:lang w:val="en-US"/>
-        </w:rPr>
-      </w:pPr>
-      <w:r>
-        <w:rPr>
-          <w:noProof/>
-        </w:rPr>
-        <w:lastRenderedPageBreak/>
-        <w:drawing>
-          <wp:inline distT="0" distB="0" distL="0" distR="0">
-            <wp:extent cx="4969736" cy="2686050"/>
-            <wp:effectExtent l="19050" t="0" r="2314" b="0"/>
-            <wp:docPr id="4" name="Bilde 4"/>
-            <wp:cNvGraphicFramePr>
-              <a:graphicFrameLocks xmlns:a="http://schemas.openxmlformats.org/drawingml/2006/main" noChangeAspect="1"/>
-            </wp:cNvGraphicFramePr>
-            <a:graphic xmlns:a="http://schemas.openxmlformats.org/drawingml/2006/main">
-              <a:graphicData uri="http://schemas.openxmlformats.org/drawingml/2006/picture">
-                <pic:pic xmlns:pic="http://schemas.openxmlformats.org/drawingml/2006/picture">
-                  <pic:nvPicPr>
-                    <pic:cNvPr id="0" name="Picture 4"/>
-                    <pic:cNvPicPr>
-                      <a:picLocks noChangeAspect="1" noChangeArrowheads="1"/>
-                    </pic:cNvPicPr>
-                  </pic:nvPicPr>
-                  <pic:blipFill>
-                    <a:blip r:embed="rId12" cstate="print"/>
-                    <a:srcRect/>
-                    <a:stretch>
-                      <a:fillRect/>
-                    </a:stretch>
-                  </pic:blipFill>
-                  <pic:spPr bwMode="auto">
-                    <a:xfrm>
-                      <a:off x="0" y="0"/>
-                      <a:ext cx="4968093" cy="2685162"/>
-                    </a:xfrm>
-                    <a:prstGeom prst="rect">
-                      <a:avLst/>
-                    </a:prstGeom>
-                    <a:noFill/>
-                    <a:ln w="9525">
-                      <a:noFill/>
-                      <a:miter lim="800000"/>
-                      <a:headEnd/>
-                      <a:tailEnd/>
-                    </a:ln>
-                  </pic:spPr>
-                </pic:pic>
-              </a:graphicData>
-            </a:graphic>
-          </wp:inline>
-        </w:drawing>
-      </w:r>
-    </w:p>
-    <w:p>
-      <w:pPr>
-        <w:pStyle w:val="Ingenmellomrom"/>
-        <w:rPr>
-          <w:lang w:val="en-US"/>
-        </w:rPr>
-      </w:pPr>
-    </w:p>
-    <w:p>
-      <w:pPr>
-        <w:pStyle w:val="Ingenmellomrom"/>
-        <w:rPr>
-          <w:lang w:val="en-US"/>
-        </w:rPr>
-      </w:pPr>
-    </w:p>
-    <w:p>
-      <w:pPr>
-        <w:pStyle w:val="Overskrift4"/>
-        <w:rPr>
-          <w:lang w:val="en-US"/>
-        </w:rPr>
-      </w:pPr>
-      <w:r>
-        <w:rPr>
-          <w:lang w:val="en-US"/>
-        </w:rPr>
-        <w:t xml:space="preserve">Finnish </w:t>
-      </w:r>
-      <w:r>
-        <w:rPr>
-          <w:lang w:val="en-US"/>
-        </w:rPr>
-        <w:t>local forces</w:t>
       </w:r>
     </w:p>
     <w:p>
@@ -825,6 +660,43 @@
           <w:lang w:val="en-US"/>
         </w:rPr>
       </w:pPr>
+      <w:r>
+        <w:rPr>
+          <w:lang w:val="en-US"/>
+        </w:rPr>
+        <w:t xml:space="preserve">The </w:t>
+      </w:r>
+      <w:r>
+        <w:rPr>
+          <w:lang w:val="en-US"/>
+        </w:rPr>
+        <w:t>Finnish</w:t>
+      </w:r>
+      <w:r>
+        <w:rPr>
+          <w:lang w:val="en-US"/>
+        </w:rPr>
+        <w:t xml:space="preserve"> 33</w:t>
+      </w:r>
+      <w:r>
+        <w:rPr>
+          <w:vertAlign w:val="superscript"/>
+          <w:lang w:val="en-US"/>
+        </w:rPr>
+        <w:t>rd</w:t>
+      </w:r>
+      <w:r>
+        <w:rPr>
+          <w:lang w:val="en-US"/>
+        </w:rPr>
+        <w:t xml:space="preserve"> Brigade </w:t>
+      </w:r>
+      <w:r>
+        <w:rPr>
+          <w:lang w:val="en-US"/>
+        </w:rPr>
+        <w:t>(M-113s)</w:t>
+      </w:r>
     </w:p>
     <w:p>
       <w:pPr>
@@ -841,38 +713,43 @@
         <w:rPr>
           <w:lang w:val="en-US"/>
         </w:rPr>
-        <w:t xml:space="preserve">The </w:t>
-      </w:r>
-      <w:r>
-        <w:rPr>
-          <w:lang w:val="en-US"/>
-        </w:rPr>
-        <w:t>Finnish</w:t>
-      </w:r>
-      <w:r>
-        <w:rPr>
-          <w:lang w:val="en-US"/>
-        </w:rPr>
-        <w:t xml:space="preserve"> 33</w:t>
-      </w:r>
-      <w:r>
-        <w:rPr>
-          <w:vertAlign w:val="superscript"/>
-          <w:lang w:val="en-US"/>
-        </w:rPr>
-        <w:t>rd</w:t>
-      </w:r>
-      <w:r>
-        <w:rPr>
-          <w:lang w:val="en-US"/>
-        </w:rPr>
-        <w:t xml:space="preserve"> Brigade </w:t>
-      </w:r>
-      <w:r>
-        <w:rPr>
-          <w:lang w:val="en-US"/>
-        </w:rPr>
-        <w:t>(M-113s)</w:t>
+        <w:t>First BN</w:t>
+      </w:r>
+      <w:r>
+        <w:rPr>
+          <w:lang w:val="en-US"/>
+        </w:rPr>
+        <w:t xml:space="preserve"> </w:t>
+      </w:r>
+      <w:r>
+        <w:rPr>
+          <w:lang w:val="en-US"/>
+        </w:rPr>
+        <w:t>–</w:t>
+      </w:r>
+      <w:r>
+        <w:rPr>
+          <w:lang w:val="en-US"/>
+        </w:rPr>
+        <w:t xml:space="preserve"> </w:t>
+      </w:r>
+      <w:r>
+        <w:rPr>
+          <w:lang w:val="en-US"/>
+        </w:rPr>
+        <w:t xml:space="preserve">located IVO </w:t>
+      </w:r>
+      <w:r>
+        <w:rPr>
+          <w:lang w:val="en-US"/>
+        </w:rPr>
+        <w:t>IVALO</w:t>
+      </w:r>
+      <w:r>
+        <w:rPr>
+          <w:lang w:val="en-US"/>
+        </w:rPr>
+        <w:t xml:space="preserve"> securing IVALO and the border.</w:t>
       </w:r>
     </w:p>
     <w:p>
@@ -890,37 +767,25 @@
         <w:rPr>
           <w:lang w:val="en-US"/>
         </w:rPr>
-        <w:t>First BN</w:t>
-      </w:r>
-      <w:r>
-        <w:rPr>
-          <w:lang w:val="en-US"/>
-        </w:rPr>
-        <w:t xml:space="preserve"> - IVALO</w:t>
-      </w:r>
-    </w:p>
-    <w:p>
-      <w:pPr>
-        <w:pStyle w:val="Ingenmellomrom"/>
-        <w:numPr>
-          <w:ilvl w:val="0"/>
-          <w:numId w:val="16"/>
-        </w:numPr>
-        <w:rPr>
-          <w:lang w:val="en-US"/>
-        </w:rPr>
-      </w:pPr>
-      <w:r>
-        <w:rPr>
-          <w:lang w:val="en-US"/>
-        </w:rPr>
         <w:t>Second BN</w:t>
       </w:r>
       <w:r>
         <w:rPr>
           <w:lang w:val="en-US"/>
         </w:rPr>
-        <w:t>- FARP</w:t>
+        <w:t xml:space="preserve">- </w:t>
+      </w:r>
+      <w:r>
+        <w:rPr>
+          <w:lang w:val="en-US"/>
+        </w:rPr>
+        <w:t xml:space="preserve">located IVO FARP LONDON </w:t>
+      </w:r>
+      <w:r>
+        <w:rPr>
+          <w:lang w:val="en-US"/>
+        </w:rPr>
+        <w:t>FARP</w:t>
       </w:r>
     </w:p>
     <w:p>
@@ -976,6 +841,12 @@
         </w:rPr>
         <w:t xml:space="preserve"> Brigade</w:t>
       </w:r>
+      <w:r>
+        <w:rPr>
+          <w:lang w:val="en-US"/>
+        </w:rPr>
+        <w:t xml:space="preserve"> (M-113s, Leopard and Bradley)</w:t>
+      </w:r>
     </w:p>
     <w:p>
       <w:pPr>
@@ -992,7 +863,43 @@
         <w:rPr>
           <w:lang w:val="en-US"/>
         </w:rPr>
-        <w:t>First BN - Kirkenes</w:t>
+        <w:t>First BN</w:t>
+      </w:r>
+      <w:r>
+        <w:rPr>
+          <w:lang w:val="en-US"/>
+        </w:rPr>
+        <w:t xml:space="preserve"> (Bradley IFV)</w:t>
+      </w:r>
+      <w:r>
+        <w:rPr>
+          <w:lang w:val="en-US"/>
+        </w:rPr>
+        <w:t xml:space="preserve"> </w:t>
+      </w:r>
+      <w:r>
+        <w:rPr>
+          <w:lang w:val="en-US"/>
+        </w:rPr>
+        <w:t>–</w:t>
+      </w:r>
+      <w:r>
+        <w:rPr>
+          <w:lang w:val="en-US"/>
+        </w:rPr>
+        <w:t xml:space="preserve"> </w:t>
+      </w:r>
+      <w:r>
+        <w:rPr>
+          <w:lang w:val="en-US"/>
+        </w:rPr>
+        <w:t xml:space="preserve">Located IVO </w:t>
+      </w:r>
+      <w:r>
+        <w:rPr>
+          <w:lang w:val="en-US"/>
+        </w:rPr>
+        <w:t>Kirkenes</w:t>
       </w:r>
     </w:p>
     <w:p>
@@ -1010,7 +917,43 @@
         <w:rPr>
           <w:lang w:val="en-US"/>
         </w:rPr>
-        <w:t>Second BN - Banak</w:t>
+        <w:t>Second BN</w:t>
+      </w:r>
+      <w:r>
+        <w:rPr>
+          <w:lang w:val="en-US"/>
+        </w:rPr>
+        <w:t xml:space="preserve"> (M113 APC)</w:t>
+      </w:r>
+      <w:r>
+        <w:rPr>
+          <w:lang w:val="en-US"/>
+        </w:rPr>
+        <w:t xml:space="preserve"> </w:t>
+      </w:r>
+      <w:r>
+        <w:rPr>
+          <w:lang w:val="en-US"/>
+        </w:rPr>
+        <w:t>–</w:t>
+      </w:r>
+      <w:r>
+        <w:rPr>
+          <w:lang w:val="en-US"/>
+        </w:rPr>
+        <w:t xml:space="preserve"> </w:t>
+      </w:r>
+      <w:r>
+        <w:rPr>
+          <w:lang w:val="en-US"/>
+        </w:rPr>
+        <w:t xml:space="preserve">Located IVO </w:t>
+      </w:r>
+      <w:r>
+        <w:rPr>
+          <w:lang w:val="en-US"/>
+        </w:rPr>
+        <w:t>Banak</w:t>
       </w:r>
     </w:p>
     <w:p>
@@ -1028,7 +971,43 @@
         <w:rPr>
           <w:lang w:val="en-US"/>
         </w:rPr>
-        <w:t>Third BN - Alta</w:t>
+        <w:t>Third BN</w:t>
+      </w:r>
+      <w:r>
+        <w:rPr>
+          <w:lang w:val="en-US"/>
+        </w:rPr>
+        <w:t xml:space="preserve"> (Leopard MBT</w:t>
+      </w:r>
+      <w:r>
+        <w:rPr>
+          <w:lang w:val="en-US"/>
+        </w:rPr>
+        <w:t xml:space="preserve"> </w:t>
+      </w:r>
+      <w:r>
+        <w:rPr>
+          <w:lang w:val="en-US"/>
+        </w:rPr>
+        <w:t>–</w:t>
+      </w:r>
+      <w:r>
+        <w:rPr>
+          <w:lang w:val="en-US"/>
+        </w:rPr>
+        <w:t xml:space="preserve"> </w:t>
+      </w:r>
+      <w:r>
+        <w:rPr>
+          <w:lang w:val="en-US"/>
+        </w:rPr>
+        <w:t xml:space="preserve">Located IVO </w:t>
+      </w:r>
+      <w:r>
+        <w:rPr>
+          <w:lang w:val="en-US"/>
+        </w:rPr>
+        <w:t>Alta</w:t>
       </w:r>
     </w:p>
     <w:p>
@@ -1062,67 +1041,29 @@
         <w:rPr>
           <w:lang w:val="en-US"/>
         </w:rPr>
-        <w:t xml:space="preserve">CSG-1 </w:t>
-      </w:r>
-      <w:r>
-        <w:rPr>
-          <w:lang w:val="en-US"/>
-        </w:rPr>
-        <w:t>continues</w:t>
-      </w:r>
-      <w:r>
-        <w:rPr>
-          <w:lang w:val="en-US"/>
-        </w:rPr>
-        <w:t xml:space="preserve"> to support the mission from CSG-</w:t>
-      </w:r>
-      <w:r>
-        <w:rPr>
-          <w:lang w:val="en-US"/>
-        </w:rPr>
-        <w:t>1</w:t>
-      </w:r>
-      <w:r>
-        <w:rPr>
-          <w:lang w:val="en-US"/>
-        </w:rPr>
-        <w:t xml:space="preserve"> operations box.</w:t>
-      </w:r>
-      <w:r>
-        <w:rPr>
-          <w:lang w:val="en-US"/>
-        </w:rPr>
-        <w:t xml:space="preserve"> </w:t>
-      </w:r>
-    </w:p>
-    <w:p>
-      <w:pPr>
-        <w:pStyle w:val="Ingenmellomrom"/>
-        <w:numPr>
-          <w:ilvl w:val="1"/>
-          <w:numId w:val="16"/>
-        </w:numPr>
-        <w:rPr>
-          <w:lang w:val="en-US"/>
-        </w:rPr>
-      </w:pPr>
-      <w:r>
-        <w:rPr>
-          <w:lang w:val="en-US"/>
-        </w:rPr>
-        <w:t>CVN-72 + Cruiser</w:t>
-      </w:r>
-      <w:r>
-        <w:rPr>
-          <w:lang w:val="en-US"/>
-        </w:rPr>
-        <w:t>+ USNS Pauxent</w:t>
-      </w:r>
-      <w:r>
-        <w:rPr>
-          <w:lang w:val="en-US"/>
-        </w:rPr>
-        <w:t xml:space="preserve"> (Supply ship for MCC)</w:t>
+        <w:t>CSG Continues workup SOUTH of Bodø.</w:t>
+      </w:r>
+    </w:p>
+    <w:p>
+      <w:pPr>
+        <w:pStyle w:val="Ingenmellomrom"/>
+        <w:rPr>
+          <w:lang w:val="en-US"/>
+        </w:rPr>
+      </w:pPr>
+    </w:p>
+    <w:p>
+      <w:pPr>
+        <w:pStyle w:val="Overskrift3"/>
+        <w:rPr>
+          <w:lang w:val="en-US"/>
+        </w:rPr>
+      </w:pPr>
+      <w:r>
+        <w:rPr>
+          <w:lang w:val="en-US"/>
+        </w:rPr>
+        <w:t>Special Operations Component Command (SOCC)</w:t>
       </w:r>
     </w:p>
     <w:p>
@@ -1140,79 +1081,13 @@
         <w:rPr>
           <w:lang w:val="en-US"/>
         </w:rPr>
-        <w:t>MCC assets have left port ivo Incirlik area (MCC assets)</w:t>
-      </w:r>
-    </w:p>
-    <w:p>
-      <w:pPr>
-        <w:pStyle w:val="Ingenmellomrom"/>
-        <w:numPr>
-          <w:ilvl w:val="1"/>
-          <w:numId w:val="16"/>
-        </w:numPr>
-        <w:rPr>
-          <w:lang w:val="en-US"/>
-        </w:rPr>
-      </w:pPr>
-      <w:r>
-        <w:rPr>
-          <w:lang w:val="en-US"/>
-        </w:rPr>
-        <w:t>DDG x2</w:t>
-      </w:r>
-    </w:p>
-    <w:p>
-      <w:pPr>
-        <w:pStyle w:val="Ingenmellomrom"/>
-        <w:numPr>
-          <w:ilvl w:val="1"/>
-          <w:numId w:val="16"/>
-        </w:numPr>
-        <w:rPr>
-          <w:lang w:val="en-US"/>
-        </w:rPr>
-      </w:pPr>
-      <w:r>
-        <w:rPr>
-          <w:lang w:val="en-US"/>
-        </w:rPr>
-        <w:t>FFGH x1</w:t>
-      </w:r>
-    </w:p>
-    <w:p>
-      <w:pPr>
-        <w:pStyle w:val="Ingenmellomrom"/>
-        <w:numPr>
-          <w:ilvl w:val="1"/>
-          <w:numId w:val="16"/>
-        </w:numPr>
-        <w:rPr>
-          <w:lang w:val="en-US"/>
-        </w:rPr>
-      </w:pPr>
-      <w:r>
-        <w:rPr>
-          <w:lang w:val="en-US"/>
-        </w:rPr>
-        <w:t>SSN x1</w:t>
-      </w:r>
-    </w:p>
-    <w:p>
-      <w:pPr>
-        <w:pStyle w:val="Ingenmellomrom"/>
-        <w:numPr>
-          <w:ilvl w:val="1"/>
-          <w:numId w:val="16"/>
-        </w:numPr>
-        <w:rPr>
-          <w:lang w:val="en-US"/>
-        </w:rPr>
-      </w:pPr>
-      <w:r>
-        <w:rPr>
-          <w:lang w:val="en-US"/>
-        </w:rPr>
-        <w:t>USS Blue Ridge ( MCC Flag ship)</w:t>
+        <w:t xml:space="preserve">SOF teams are standing by to support </w:t>
+      </w:r>
+      <w:r>
+        <w:rPr>
+          <w:lang w:val="en-US"/>
+        </w:rPr>
+        <w:t>with reconnaissance as required.</w:t>
       </w:r>
     </w:p>
     <w:p>
@@ -1230,193 +1105,6 @@
         <w:rPr>
           <w:lang w:val="en-US"/>
         </w:rPr>
-        <w:t>Amphibious Ready G</w:t>
-      </w:r>
-      <w:r>
-        <w:rPr>
-          <w:lang w:val="en-US"/>
-        </w:rPr>
-        <w:t>roup / Marine Expeditionary Unit (ARG/MEU) in harbor</w:t>
-      </w:r>
-      <w:r>
-        <w:rPr>
-          <w:lang w:val="en-US"/>
-        </w:rPr>
-        <w:t>,</w:t>
-      </w:r>
-      <w:r>
-        <w:rPr>
-          <w:lang w:val="en-US"/>
-        </w:rPr>
-        <w:t xml:space="preserve"> Crete</w:t>
-      </w:r>
-    </w:p>
-    <w:p>
-      <w:pPr>
-        <w:pStyle w:val="Ingenmellomrom"/>
-        <w:numPr>
-          <w:ilvl w:val="1"/>
-          <w:numId w:val="16"/>
-        </w:numPr>
-        <w:rPr>
-          <w:lang w:val="en-US"/>
-        </w:rPr>
-      </w:pPr>
-      <w:r>
-        <w:rPr>
-          <w:lang w:val="en-US"/>
-        </w:rPr>
-        <w:t>LPDx1</w:t>
-      </w:r>
-    </w:p>
-    <w:p>
-      <w:pPr>
-        <w:pStyle w:val="Ingenmellomrom"/>
-        <w:numPr>
-          <w:ilvl w:val="1"/>
-          <w:numId w:val="16"/>
-        </w:numPr>
-        <w:rPr>
-          <w:lang w:val="en-US"/>
-        </w:rPr>
-      </w:pPr>
-      <w:r>
-        <w:rPr>
-          <w:lang w:val="en-US"/>
-        </w:rPr>
-        <w:t>LSD x1</w:t>
-      </w:r>
-    </w:p>
-    <w:p>
-      <w:pPr>
-        <w:pStyle w:val="Ingenmellomrom"/>
-        <w:numPr>
-          <w:ilvl w:val="1"/>
-          <w:numId w:val="16"/>
-        </w:numPr>
-        <w:rPr>
-          <w:lang w:val="en-US"/>
-        </w:rPr>
-      </w:pPr>
-      <w:r>
-        <w:rPr>
-          <w:lang w:val="en-US"/>
-        </w:rPr>
-        <w:t>LHA x1</w:t>
-      </w:r>
-    </w:p>
-    <w:p>
-      <w:pPr>
-        <w:pStyle w:val="Ingenmellomrom"/>
-        <w:numPr>
-          <w:ilvl w:val="1"/>
-          <w:numId w:val="16"/>
-        </w:numPr>
-        <w:rPr>
-          <w:lang w:val="en-US"/>
-        </w:rPr>
-      </w:pPr>
-      <w:r>
-        <w:rPr>
-          <w:lang w:val="en-US"/>
-        </w:rPr>
-        <w:t>MV Tilde x1 (Supply ship)</w:t>
-      </w:r>
-    </w:p>
-    <w:p>
-      <w:pPr>
-        <w:pStyle w:val="Overskrift3"/>
-        <w:rPr>
-          <w:lang w:val="en-US"/>
-        </w:rPr>
-      </w:pPr>
-      <w:r>
-        <w:rPr>
-          <w:lang w:val="en-US"/>
-        </w:rPr>
-        <w:t>Joint Force Air Component Command (JFACC)</w:t>
-      </w:r>
-    </w:p>
-    <w:p>
-      <w:pPr>
-        <w:pStyle w:val="Ingenmellomrom"/>
-        <w:numPr>
-          <w:ilvl w:val="0"/>
-          <w:numId w:val="16"/>
-        </w:numPr>
-        <w:rPr>
-          <w:lang w:val="en-US"/>
-        </w:rPr>
-      </w:pPr>
-      <w:r>
-        <w:rPr>
-          <w:lang w:val="en-US"/>
-        </w:rPr>
-        <w:t>IAW JFACC JAOP.</w:t>
-      </w:r>
-    </w:p>
-    <w:p>
-      <w:pPr>
-        <w:pStyle w:val="Ingenmellomrom"/>
-        <w:rPr>
-          <w:lang w:val="en-US"/>
-        </w:rPr>
-      </w:pPr>
-    </w:p>
-    <w:p>
-      <w:pPr>
-        <w:pStyle w:val="Overskrift3"/>
-        <w:rPr>
-          <w:lang w:val="en-US"/>
-        </w:rPr>
-      </w:pPr>
-      <w:r>
-        <w:rPr>
-          <w:lang w:val="en-US"/>
-        </w:rPr>
-        <w:t>Special Operations Component Command (SOCC)</w:t>
-      </w:r>
-    </w:p>
-    <w:p>
-      <w:pPr>
-        <w:pStyle w:val="Ingenmellomrom"/>
-        <w:numPr>
-          <w:ilvl w:val="0"/>
-          <w:numId w:val="16"/>
-        </w:numPr>
-        <w:rPr>
-          <w:lang w:val="en-US"/>
-        </w:rPr>
-      </w:pPr>
-      <w:r>
-        <w:rPr>
-          <w:lang w:val="en-US"/>
-        </w:rPr>
-        <w:t xml:space="preserve">SOF teams are standing by to support </w:t>
-      </w:r>
-      <w:r>
-        <w:rPr>
-          <w:lang w:val="en-US"/>
-        </w:rPr>
-        <w:t>with reconnaissance as required.</w:t>
-      </w:r>
-    </w:p>
-    <w:p>
-      <w:pPr>
-        <w:pStyle w:val="Ingenmellomrom"/>
-        <w:numPr>
-          <w:ilvl w:val="0"/>
-          <w:numId w:val="16"/>
-        </w:numPr>
-        <w:rPr>
-          <w:lang w:val="en-US"/>
-        </w:rPr>
-      </w:pPr>
-      <w:r>
-        <w:rPr>
-          <w:lang w:val="en-US"/>
-        </w:rPr>
-        <w:lastRenderedPageBreak/>
         <w:t>SOF teams are also on stand</w:t>
       </w:r>
       <w:r>
@@ -1515,7 +1203,13 @@
         <w:rPr>
           <w:lang w:val="en-US"/>
         </w:rPr>
-        <w:t>Turkish ground forces.</w:t>
+        <w:t>Finnish local</w:t>
+      </w:r>
+      <w:r>
+        <w:rPr>
+          <w:lang w:val="en-US"/>
+        </w:rPr>
+        <w:t xml:space="preserve"> forces.</w:t>
       </w:r>
     </w:p>
     <w:p>
@@ -1538,84 +1232,6 @@
     </w:p>
     <w:p>
       <w:pPr>
-        <w:pStyle w:val="Ingenmellomrom"/>
-        <w:rPr>
-          <w:lang w:val="en-US"/>
-        </w:rPr>
-      </w:pPr>
-    </w:p>
-    <w:p>
-      <w:pPr>
-        <w:pStyle w:val="Overskrift1"/>
-        <w:rPr>
-          <w:lang w:val="en-US"/>
-        </w:rPr>
-      </w:pPr>
-      <w:r>
-        <w:rPr>
-          <w:lang w:val="en-US"/>
-        </w:rPr>
-        <w:t>Logistical situation</w:t>
-      </w:r>
-    </w:p>
-    <w:p>
-      <w:pPr>
-        <w:pStyle w:val="Ingenmellomrom"/>
-        <w:numPr>
-          <w:ilvl w:val="0"/>
-          <w:numId w:val="17"/>
-        </w:numPr>
-        <w:rPr>
-          <w:lang w:val="en-US"/>
-        </w:rPr>
-      </w:pPr>
-      <w:r>
-        <w:rPr>
-          <w:lang w:val="en-US"/>
-        </w:rPr>
-        <w:t xml:space="preserve">USS Sacramento (AOE-1) </w:t>
-      </w:r>
-      <w:r>
-        <w:rPr>
-          <w:lang w:val="en-US"/>
-        </w:rPr>
-        <w:t>arrived in port on the morning hours of D12 and resupplied the ordanance of both the carrier and airbases.</w:t>
-      </w:r>
-    </w:p>
-    <w:p>
-      <w:pPr>
-        <w:pStyle w:val="Ingenmellomrom"/>
-        <w:numPr>
-          <w:ilvl w:val="0"/>
-          <w:numId w:val="17"/>
-        </w:numPr>
-        <w:rPr>
-          <w:lang w:val="en-US"/>
-        </w:rPr>
-      </w:pPr>
-      <w:r>
-        <w:rPr>
-          <w:lang w:val="en-US"/>
-        </w:rPr>
-        <w:t>Ordnance request for D20 and onward need to be submitted by D15.</w:t>
-      </w:r>
-    </w:p>
-    <w:p>
-      <w:pPr>
-        <w:pStyle w:val="Overskrift1"/>
-        <w:rPr>
-          <w:lang w:val="en-US"/>
-        </w:rPr>
-      </w:pPr>
-      <w:r>
-        <w:rPr>
-          <w:lang w:val="en-US"/>
-        </w:rPr>
-        <w:t>Direction and Guidance</w:t>
-      </w:r>
-    </w:p>
-    <w:p>
-      <w:pPr>
         <w:pStyle w:val="Overskrift2"/>
         <w:rPr>
           <w:lang w:val="en-US"/>
@@ -1625,7 +1241,7 @@
         <w:rPr>
           <w:lang w:val="en-US"/>
         </w:rPr>
-        <w:t>LCC:</w:t>
+        <w:t>Norwegian local forces.</w:t>
       </w:r>
     </w:p>
     <w:p>
@@ -1643,13 +1259,72 @@
         <w:rPr>
           <w:lang w:val="en-US"/>
         </w:rPr>
-        <w:t xml:space="preserve">Continue operation to </w:t>
-      </w:r>
-      <w:r>
-        <w:rPr>
-          <w:lang w:val="en-US"/>
-        </w:rPr>
-        <w:t>secure contested area in Finland by D2.</w:t>
+        <w:t>NSTR</w:t>
+      </w:r>
+    </w:p>
+    <w:p>
+      <w:pPr>
+        <w:pStyle w:val="Ingenmellomrom"/>
+        <w:rPr>
+          <w:lang w:val="en-US"/>
+        </w:rPr>
+      </w:pPr>
+    </w:p>
+    <w:p>
+      <w:pPr>
+        <w:pStyle w:val="Overskrift1"/>
+        <w:rPr>
+          <w:lang w:val="en-US"/>
+        </w:rPr>
+      </w:pPr>
+      <w:r>
+        <w:rPr>
+          <w:lang w:val="en-US"/>
+        </w:rPr>
+        <w:t>Logistical situation</w:t>
+      </w:r>
+    </w:p>
+    <w:p>
+      <w:pPr>
+        <w:pStyle w:val="Ingenmellomrom"/>
+        <w:rPr>
+          <w:lang w:val="en-US"/>
+        </w:rPr>
+      </w:pPr>
+      <w:r>
+        <w:rPr>
+          <w:lang w:val="en-US"/>
+        </w:rPr>
+        <w:t xml:space="preserve">Available ordnance: </w:t>
+      </w:r>
+      <w:hyperlink r:id="rId12" w:history="1">
+        <w:r>
+          <w:rPr>
+            <w:rStyle w:val="Hyperkobling"/>
+            <w:lang w:val="en-US"/>
+          </w:rPr>
+          <w:t>https://132nd-vwing.github.io/OPAC-Brief/MISSION%20INFORMATION/OPAC%20Ordnance.pdf</w:t>
+        </w:r>
+      </w:hyperlink>
+      <w:r>
+        <w:rPr>
+          <w:lang w:val="en-US"/>
+        </w:rPr>
+        <w:t xml:space="preserve"> </w:t>
+      </w:r>
+    </w:p>
+    <w:p>
+      <w:pPr>
+        <w:pStyle w:val="Overskrift1"/>
+        <w:rPr>
+          <w:lang w:val="en-US"/>
+        </w:rPr>
+      </w:pPr>
+      <w:r>
+        <w:rPr>
+          <w:lang w:val="en-US"/>
+        </w:rPr>
+        <w:t>Direction and Guidance</w:t>
       </w:r>
     </w:p>
     <w:p>
@@ -1663,7 +1338,7 @@
         <w:rPr>
           <w:lang w:val="en-US"/>
         </w:rPr>
-        <w:t>MCC:</w:t>
+        <w:t>LCC:</w:t>
       </w:r>
     </w:p>
     <w:p>
@@ -1681,17 +1356,14 @@
         <w:rPr>
           <w:lang w:val="en-US"/>
         </w:rPr>
-        <w:t>Continue force buildup and move Carrier Strike Group into the area by D2.</w:t>
-      </w:r>
-    </w:p>
-    <w:p>
-      <w:pPr>
-        <w:pStyle w:val="Ingenmellomrom"/>
-        <w:ind w:left="720"/>
-        <w:rPr>
-          <w:lang w:val="en-US"/>
-        </w:rPr>
-      </w:pPr>
+        <w:t xml:space="preserve">Continue operation to </w:t>
+      </w:r>
+      <w:r>
+        <w:rPr>
+          <w:lang w:val="en-US"/>
+        </w:rPr>
+        <w:t>secure contested area in Finland by D2.</w:t>
+      </w:r>
     </w:p>
     <w:p>
       <w:pPr>
@@ -1704,7 +1376,7 @@
         <w:rPr>
           <w:lang w:val="en-US"/>
         </w:rPr>
-        <w:t>JFACC:</w:t>
+        <w:t>MCC:</w:t>
       </w:r>
     </w:p>
     <w:p>
@@ -1722,6 +1394,47 @@
         <w:rPr>
           <w:lang w:val="en-US"/>
         </w:rPr>
+        <w:t>Continue force buildup and move Carrier Strike Group into the area by D2.</w:t>
+      </w:r>
+    </w:p>
+    <w:p>
+      <w:pPr>
+        <w:pStyle w:val="Ingenmellomrom"/>
+        <w:ind w:left="720"/>
+        <w:rPr>
+          <w:lang w:val="en-US"/>
+        </w:rPr>
+      </w:pPr>
+    </w:p>
+    <w:p>
+      <w:pPr>
+        <w:pStyle w:val="Overskrift2"/>
+        <w:rPr>
+          <w:lang w:val="en-US"/>
+        </w:rPr>
+      </w:pPr>
+      <w:r>
+        <w:rPr>
+          <w:lang w:val="en-US"/>
+        </w:rPr>
+        <w:t>JFACC:</w:t>
+      </w:r>
+    </w:p>
+    <w:p>
+      <w:pPr>
+        <w:pStyle w:val="Ingenmellomrom"/>
+        <w:numPr>
+          <w:ilvl w:val="0"/>
+          <w:numId w:val="15"/>
+        </w:numPr>
+        <w:rPr>
+          <w:lang w:val="en-US"/>
+        </w:rPr>
+      </w:pPr>
+      <w:r>
+        <w:rPr>
+          <w:lang w:val="en-US"/>
+        </w:rPr>
         <w:t>Apportionment</w:t>
       </w:r>
       <w:r>
@@ -1753,14 +1466,6 @@
     <w:p>
       <w:pPr>
         <w:pStyle w:val="Ingenmellomrom"/>
-        <w:rPr>
-          <w:lang w:val="en-US"/>
-        </w:rPr>
-      </w:pPr>
-    </w:p>
-    <w:p>
-      <w:pPr>
-        <w:pStyle w:val="Ingenmellomrom"/>
         <w:numPr>
           <w:ilvl w:val="0"/>
           <w:numId w:val="15"/>
@@ -1773,13 +1478,7 @@
         <w:rPr>
           <w:lang w:val="en-US"/>
         </w:rPr>
-        <w:t>Priority of effort is on establishing Air Superiority</w:t>
-      </w:r>
-      <w:r>
-        <w:rPr>
-          <w:lang w:val="en-US"/>
-        </w:rPr>
-        <w:t xml:space="preserve"> in set conditions for own operations.</w:t>
+        <w:t>JFACC have now completed phase 1 Deployment, and are now from D1 in phase 2 Deter.</w:t>
       </w:r>
     </w:p>
     <w:p>
@@ -1797,13 +1496,7 @@
         <w:rPr>
           <w:lang w:val="en-US"/>
         </w:rPr>
-        <w:t>Start shaping for phase 2 in the operation</w:t>
-      </w:r>
-      <w:r>
-        <w:rPr>
-          <w:lang w:val="en-US"/>
-        </w:rPr>
-        <w:t xml:space="preserve"> (Create permissive environment).</w:t>
+        <w:t>Priority of effort is to deter Notia from conducting an attack against Finland.</w:t>
       </w:r>
     </w:p>
     <w:p>
@@ -1821,7 +1514,63 @@
         <w:rPr>
           <w:lang w:val="en-US"/>
         </w:rPr>
-        <w:t>Start strike operations in Syria as applicable.</w:t>
+        <w:t>Be prepared for a swift transition into phase 3a Defend IF Notia commences an attack on Finland on short notice</w:t>
+      </w:r>
+      <w:r>
+        <w:rPr>
+          <w:rStyle w:val="Fotnotereferanse"/>
+          <w:lang w:val="en-US"/>
+        </w:rPr>
+        <w:footnoteReference w:id="5"/>
+      </w:r>
+    </w:p>
+    <w:p>
+      <w:pPr>
+        <w:pStyle w:val="Ingenmellomrom"/>
+        <w:numPr>
+          <w:ilvl w:val="1"/>
+          <w:numId w:val="15"/>
+        </w:numPr>
+        <w:rPr>
+          <w:lang w:val="en-US"/>
+        </w:rPr>
+      </w:pPr>
+      <w:r>
+        <w:rPr>
+          <w:lang w:val="en-US"/>
+        </w:rPr>
+        <w:t>Have a plan for transition to defense for all missions.</w:t>
+      </w:r>
+    </w:p>
+    <w:p>
+      <w:pPr>
+        <w:pStyle w:val="Ingenmellomrom"/>
+        <w:numPr>
+          <w:ilvl w:val="1"/>
+          <w:numId w:val="15"/>
+        </w:numPr>
+        <w:rPr>
+          <w:lang w:val="en-US"/>
+        </w:rPr>
+      </w:pPr>
+      <w:r>
+        <w:rPr>
+          <w:lang w:val="en-US"/>
+        </w:rPr>
+        <w:lastRenderedPageBreak/>
+        <w:t>For strikes against IADS in Notia during initial p</w:t>
+      </w:r>
+      <w:r>
+        <w:rPr>
+          <w:lang w:val="en-US"/>
+        </w:rPr>
+        <w:t>hase of 3a (before next ATO days target</w:t>
+      </w:r>
+      <w:r>
+        <w:rPr>
+          <w:lang w:val="en-US"/>
+        </w:rPr>
+        <w:t xml:space="preserve"> meeting), ALR HIGH is approved from JFC.</w:t>
       </w:r>
     </w:p>
     <w:p>
@@ -1839,19 +1588,37 @@
         <w:rPr>
           <w:lang w:val="en-US"/>
         </w:rPr>
-        <w:t>Continue support to LCC</w:t>
-      </w:r>
-      <w:r>
-        <w:rPr>
-          <w:lang w:val="en-US"/>
-        </w:rPr>
-        <w:t xml:space="preserve"> in effort to free Turkey</w:t>
-      </w:r>
-      <w:r>
-        <w:rPr>
-          <w:lang w:val="en-US"/>
-        </w:rPr>
-        <w:t>.</w:t>
+        <w:t xml:space="preserve">Phase </w:t>
+      </w:r>
+      <w:r>
+        <w:rPr>
+          <w:lang w:val="en-US"/>
+        </w:rPr>
+        <w:t>3b</w:t>
+      </w:r>
+      <w:r>
+        <w:rPr>
+          <w:lang w:val="en-US"/>
+        </w:rPr>
+        <w:t xml:space="preserve"> planning:</w:t>
+      </w:r>
+    </w:p>
+    <w:p>
+      <w:pPr>
+        <w:pStyle w:val="Ingenmellomrom"/>
+        <w:numPr>
+          <w:ilvl w:val="1"/>
+          <w:numId w:val="15"/>
+        </w:numPr>
+        <w:rPr>
+          <w:lang w:val="en-US"/>
+        </w:rPr>
+      </w:pPr>
+      <w:r>
+        <w:rPr>
+          <w:lang w:val="en-US"/>
+        </w:rPr>
+        <w:t>Start preparing a plan how to execute phase 3b if the situation needs it.</w:t>
       </w:r>
     </w:p>
     <w:p>
@@ -1869,25 +1636,7 @@
         <w:rPr>
           <w:lang w:val="en-US"/>
         </w:rPr>
-        <w:t xml:space="preserve">Be prepared to shift from phase 2 to phase 3a on short notice (during ATO day, events). </w:t>
-      </w:r>
-    </w:p>
-    <w:p>
-      <w:pPr>
-        <w:pStyle w:val="Ingenmellomrom"/>
-        <w:numPr>
-          <w:ilvl w:val="1"/>
-          <w:numId w:val="15"/>
-        </w:numPr>
-        <w:rPr>
-          <w:lang w:val="en-US"/>
-        </w:rPr>
-      </w:pPr>
-      <w:r>
-        <w:rPr>
-          <w:lang w:val="en-US"/>
-        </w:rPr>
-        <w:t>For strikes against IADS in Notia during initial phase of 3a (before next ATO day, tgt meeting), ALR HIGH is approved from JFC.</w:t>
+        <w:t>Recommend to JFC changes in diplomatic status for any country during target meeting.</w:t>
       </w:r>
     </w:p>
     <w:p>
@@ -1905,37 +1654,7 @@
         <w:rPr>
           <w:lang w:val="en-US"/>
         </w:rPr>
-        <w:t xml:space="preserve">Phase </w:t>
-      </w:r>
-      <w:r>
-        <w:rPr>
-          <w:lang w:val="en-US"/>
-        </w:rPr>
-        <w:t>3b</w:t>
-      </w:r>
-      <w:r>
-        <w:rPr>
-          <w:lang w:val="en-US"/>
-        </w:rPr>
-        <w:t xml:space="preserve"> planning:</w:t>
-      </w:r>
-    </w:p>
-    <w:p>
-      <w:pPr>
-        <w:pStyle w:val="Ingenmellomrom"/>
-        <w:numPr>
-          <w:ilvl w:val="1"/>
-          <w:numId w:val="15"/>
-        </w:numPr>
-        <w:rPr>
-          <w:lang w:val="en-US"/>
-        </w:rPr>
-      </w:pPr>
-      <w:r>
-        <w:rPr>
-          <w:lang w:val="en-US"/>
-        </w:rPr>
-        <w:t>Start preparing a plan how to execute phase 3b if the situation needs it.</w:t>
+        <w:t>Request to JFC ordnance if additional ordnance are needed during the target meeting.</w:t>
       </w:r>
     </w:p>
     <w:p>
@@ -1953,42 +1672,6 @@
         <w:rPr>
           <w:lang w:val="en-US"/>
         </w:rPr>
-        <w:t>Recommend to JFC changes in diplomatic status for any country during target meeting.</w:t>
-      </w:r>
-    </w:p>
-    <w:p>
-      <w:pPr>
-        <w:pStyle w:val="Ingenmellomrom"/>
-        <w:numPr>
-          <w:ilvl w:val="0"/>
-          <w:numId w:val="15"/>
-        </w:numPr>
-        <w:rPr>
-          <w:lang w:val="en-US"/>
-        </w:rPr>
-      </w:pPr>
-      <w:r>
-        <w:rPr>
-          <w:lang w:val="en-US"/>
-        </w:rPr>
-        <w:t>Request to JFC ordnance if additional ordnance are needed during the target meeting.</w:t>
-      </w:r>
-    </w:p>
-    <w:p>
-      <w:pPr>
-        <w:pStyle w:val="Ingenmellomrom"/>
-        <w:numPr>
-          <w:ilvl w:val="0"/>
-          <w:numId w:val="15"/>
-        </w:numPr>
-        <w:rPr>
-          <w:lang w:val="en-US"/>
-        </w:rPr>
-      </w:pPr>
-      <w:r>
-        <w:rPr>
-          <w:lang w:val="en-US"/>
-        </w:rPr>
         <w:t>Recommend to JFC location of Carrier Strike Group during target meeting.</w:t>
       </w:r>
     </w:p>
@@ -2011,7 +1694,6 @@
         <w:rPr>
           <w:lang w:val="en-US"/>
         </w:rPr>
-        <w:lastRenderedPageBreak/>
         <w:t>VIS:</w:t>
       </w:r>
     </w:p>
@@ -2608,6 +2290,28 @@
           <w:lang w:val="en-US"/>
         </w:rPr>
         <w:t>Air apportionment is the determination and assignment of the total expected effort by percentage and/or priority that should be devoted to the various air operations and/or geographic areas for a given period of time.</w:t>
+      </w:r>
+    </w:p>
+  </w:footnote>
+  <w:footnote w:id="5">
+    <w:p>
+      <w:pPr>
+        <w:pStyle w:val="Fotnotetekst"/>
+      </w:pPr>
+      <w:r>
+        <w:rPr>
+          <w:rStyle w:val="Fotnotereferanse"/>
+        </w:rPr>
+        <w:footnoteRef/>
+      </w:r>
+      <w:r>
+        <w:t xml:space="preserve"> D</w:t>
+      </w:r>
+      <w:r>
+        <w:rPr>
+          <w:lang w:val="en-US"/>
+        </w:rPr>
+        <w:t>uring ATO day, during event</w:t>
       </w:r>
     </w:p>
   </w:footnote>
@@ -4956,7 +4660,6 @@
     <w:next w:val="Normal"/>
     <w:link w:val="Overskrift5Tegn"/>
     <w:uiPriority w:val="9"/>
-    <w:semiHidden/>
     <w:unhideWhenUsed/>
     <w:qFormat/>
     <w:rsid w:val="00D12A41"/>
@@ -5300,7 +5003,6 @@
     <w:basedOn w:val="Standardskriftforavsnitt"/>
     <w:link w:val="Overskrift5"/>
     <w:uiPriority w:val="9"/>
-    <w:semiHidden/>
     <w:rsid w:val="00D12A41"/>
     <w:rPr>
       <w:rFonts w:asciiTheme="majorHAnsi" w:eastAsiaTheme="majorEastAsia" w:hAnsiTheme="majorHAnsi" w:cstheme="majorBidi"/>
@@ -5722,7 +5424,7 @@
 </file>
 
 <file path=customXml/itemProps1.xml><?xml version="1.0" encoding="utf-8"?>
-<ds:datastoreItem xmlns:ds="http://schemas.openxmlformats.org/officeDocument/2006/customXml" ds:itemID="{28F7E105-B73D-4775-A435-FAA98042EB04}">
+<ds:datastoreItem xmlns:ds="http://schemas.openxmlformats.org/officeDocument/2006/customXml" ds:itemID="{5A2A0BE3-A505-4C01-B057-B7A6D0B653CE}">
   <ds:schemaRefs>
     <ds:schemaRef ds:uri="http://schemas.openxmlformats.org/officeDocument/2006/bibliography"/>
   </ds:schemaRefs>

</xml_diff>